<commit_message>
Mongodb day 2 task upload
</commit_message>
<xml_diff>
--- a/MongoDB- Day -2  Database - MongoDB/MangoDB_database for Zen class programme.docx
+++ b/MongoDB- Day -2  Database - MongoDB/MangoDB_database for Zen class programme.docx
@@ -15,7 +15,6 @@
           <w:u w:val="single"/>
         </w:rPr>
       </w:pPr>
-      <w:proofErr w:type="spellStart"/>
       <w:r>
         <w:rPr>
           <w:rFonts w:ascii="Arial" w:hAnsi="Arial" w:cs="Arial"/>
@@ -28,7 +27,8 @@
         </w:rPr>
         <w:t>MongoDB</w:t>
       </w:r>
-      <w:proofErr w:type="spellEnd"/>
+      <w:bookmarkStart w:id="0" w:name="_GoBack"/>
+      <w:bookmarkEnd w:id="0"/>
       <w:r>
         <w:rPr>
           <w:rFonts w:ascii="Arial" w:hAnsi="Arial" w:cs="Arial"/>
@@ -44,25 +44,1243 @@
     </w:p>
     <w:p>
       <w:pPr>
-        <w:jc w:val="center"/>
-        <w:rPr>
-          <w:rFonts w:ascii="Arial" w:hAnsi="Arial" w:cs="Arial"/>
-          <w:b/>
-          <w:bCs/>
-          <w:color w:val="000000"/>
-          <w:sz w:val="32"/>
-          <w:szCs w:val="32"/>
-        </w:rPr>
-      </w:pPr>
-    </w:p>
-    <w:p>
-      <w:pPr>
-        <w:rPr>
-          <w:b/>
-        </w:rPr>
-      </w:pPr>
-      <w:bookmarkStart w:id="0" w:name="_GoBack"/>
-      <w:bookmarkEnd w:id="0"/>
+        <w:pStyle w:val="ListParagraph"/>
+        <w:numPr>
+          <w:ilvl w:val="0"/>
+          <w:numId w:val="1"/>
+        </w:numPr>
+        <w:rPr>
+          <w:rFonts w:ascii="Arial" w:hAnsi="Arial" w:cs="Arial"/>
+          <w:b/>
+          <w:color w:val="000000"/>
+        </w:rPr>
+      </w:pPr>
+      <w:r>
+        <w:rPr>
+          <w:rFonts w:ascii="Arial" w:hAnsi="Arial" w:cs="Arial"/>
+          <w:b/>
+          <w:color w:val="000000"/>
+        </w:rPr>
+        <w:t>Find all the topics and tasks which are thought in the month of October</w:t>
+      </w:r>
+    </w:p>
+    <w:p>
+      <w:pPr>
+        <w:pStyle w:val="ListParagraph"/>
+        <w:rPr>
+          <w:rFonts w:ascii="Arial" w:hAnsi="Arial" w:cs="Arial"/>
+          <w:bCs/>
+          <w:color w:val="000000"/>
+        </w:rPr>
+      </w:pPr>
+      <w:proofErr w:type="gramStart"/>
+      <w:r>
+        <w:rPr>
+          <w:rFonts w:ascii="Arial" w:hAnsi="Arial" w:cs="Arial"/>
+          <w:bCs/>
+          <w:color w:val="000000"/>
+        </w:rPr>
+        <w:t>db.topics.aggregate([</w:t>
+      </w:r>
+      <w:proofErr w:type="gramEnd"/>
+    </w:p>
+    <w:p>
+      <w:pPr>
+        <w:pStyle w:val="ListParagraph"/>
+        <w:rPr>
+          <w:rFonts w:ascii="Arial" w:hAnsi="Arial" w:cs="Arial"/>
+          <w:bCs/>
+          <w:color w:val="000000"/>
+        </w:rPr>
+      </w:pPr>
+      <w:r>
+        <w:rPr>
+          <w:rFonts w:ascii="Arial" w:hAnsi="Arial" w:cs="Arial"/>
+          <w:bCs/>
+          <w:color w:val="000000"/>
+        </w:rPr>
+        <w:t xml:space="preserve">    {</w:t>
+      </w:r>
+    </w:p>
+    <w:p>
+      <w:pPr>
+        <w:pStyle w:val="ListParagraph"/>
+        <w:rPr>
+          <w:rFonts w:ascii="Arial" w:hAnsi="Arial" w:cs="Arial"/>
+          <w:bCs/>
+          <w:color w:val="000000"/>
+        </w:rPr>
+      </w:pPr>
+      <w:r>
+        <w:rPr>
+          <w:rFonts w:ascii="Arial" w:hAnsi="Arial" w:cs="Arial"/>
+          <w:bCs/>
+          <w:color w:val="000000"/>
+        </w:rPr>
+        <w:t xml:space="preserve">        $match: </w:t>
+      </w:r>
+      <w:proofErr w:type="gramStart"/>
+      <w:r>
+        <w:rPr>
+          <w:rFonts w:ascii="Arial" w:hAnsi="Arial" w:cs="Arial"/>
+          <w:bCs/>
+          <w:color w:val="000000"/>
+        </w:rPr>
+        <w:t>{ month</w:t>
+      </w:r>
+      <w:proofErr w:type="gramEnd"/>
+      <w:r>
+        <w:rPr>
+          <w:rFonts w:ascii="Arial" w:hAnsi="Arial" w:cs="Arial"/>
+          <w:bCs/>
+          <w:color w:val="000000"/>
+        </w:rPr>
+        <w:t>: "october" }</w:t>
+      </w:r>
+    </w:p>
+    <w:p>
+      <w:pPr>
+        <w:pStyle w:val="ListParagraph"/>
+        <w:rPr>
+          <w:rFonts w:ascii="Arial" w:hAnsi="Arial" w:cs="Arial"/>
+          <w:bCs/>
+          <w:color w:val="000000"/>
+        </w:rPr>
+      </w:pPr>
+      <w:r>
+        <w:rPr>
+          <w:rFonts w:ascii="Arial" w:hAnsi="Arial" w:cs="Arial"/>
+          <w:bCs/>
+          <w:color w:val="000000"/>
+        </w:rPr>
+        <w:t xml:space="preserve">    },</w:t>
+      </w:r>
+    </w:p>
+    <w:p>
+      <w:pPr>
+        <w:pStyle w:val="ListParagraph"/>
+        <w:rPr>
+          <w:rFonts w:ascii="Arial" w:hAnsi="Arial" w:cs="Arial"/>
+          <w:bCs/>
+          <w:color w:val="000000"/>
+        </w:rPr>
+      </w:pPr>
+      <w:r>
+        <w:rPr>
+          <w:rFonts w:ascii="Arial" w:hAnsi="Arial" w:cs="Arial"/>
+          <w:bCs/>
+          <w:color w:val="000000"/>
+        </w:rPr>
+        <w:t xml:space="preserve">    {</w:t>
+      </w:r>
+    </w:p>
+    <w:p>
+      <w:pPr>
+        <w:pStyle w:val="ListParagraph"/>
+        <w:rPr>
+          <w:rFonts w:ascii="Arial" w:hAnsi="Arial" w:cs="Arial"/>
+          <w:bCs/>
+          <w:color w:val="000000"/>
+        </w:rPr>
+      </w:pPr>
+      <w:r>
+        <w:rPr>
+          <w:rFonts w:ascii="Arial" w:hAnsi="Arial" w:cs="Arial"/>
+          <w:bCs/>
+          <w:color w:val="000000"/>
+        </w:rPr>
+        <w:t xml:space="preserve">        </w:t>
+      </w:r>
+      <w:proofErr w:type="gramStart"/>
+      <w:r>
+        <w:rPr>
+          <w:rFonts w:ascii="Arial" w:hAnsi="Arial" w:cs="Arial"/>
+          <w:bCs/>
+          <w:color w:val="000000"/>
+        </w:rPr>
+        <w:t>$lookup: {</w:t>
+      </w:r>
+      <w:proofErr w:type="gramEnd"/>
+    </w:p>
+    <w:p>
+      <w:pPr>
+        <w:pStyle w:val="ListParagraph"/>
+        <w:rPr>
+          <w:rFonts w:ascii="Arial" w:hAnsi="Arial" w:cs="Arial"/>
+          <w:bCs/>
+          <w:color w:val="000000"/>
+        </w:rPr>
+      </w:pPr>
+      <w:r>
+        <w:rPr>
+          <w:rFonts w:ascii="Arial" w:hAnsi="Arial" w:cs="Arial"/>
+          <w:bCs/>
+          <w:color w:val="000000"/>
+        </w:rPr>
+        <w:t xml:space="preserve">            </w:t>
+      </w:r>
+      <w:proofErr w:type="gramStart"/>
+      <w:r>
+        <w:rPr>
+          <w:rFonts w:ascii="Arial" w:hAnsi="Arial" w:cs="Arial"/>
+          <w:bCs/>
+          <w:color w:val="000000"/>
+        </w:rPr>
+        <w:t>from</w:t>
+      </w:r>
+      <w:proofErr w:type="gramEnd"/>
+      <w:r>
+        <w:rPr>
+          <w:rFonts w:ascii="Arial" w:hAnsi="Arial" w:cs="Arial"/>
+          <w:bCs/>
+          <w:color w:val="000000"/>
+        </w:rPr>
+        <w:t>: "tasks",</w:t>
+      </w:r>
+    </w:p>
+    <w:p>
+      <w:pPr>
+        <w:pStyle w:val="ListParagraph"/>
+        <w:rPr>
+          <w:rFonts w:ascii="Arial" w:hAnsi="Arial" w:cs="Arial"/>
+          <w:bCs/>
+          <w:color w:val="000000"/>
+        </w:rPr>
+      </w:pPr>
+      <w:r>
+        <w:rPr>
+          <w:rFonts w:ascii="Arial" w:hAnsi="Arial" w:cs="Arial"/>
+          <w:bCs/>
+          <w:color w:val="000000"/>
+        </w:rPr>
+        <w:t xml:space="preserve">            </w:t>
+      </w:r>
+      <w:proofErr w:type="gramStart"/>
+      <w:r>
+        <w:rPr>
+          <w:rFonts w:ascii="Arial" w:hAnsi="Arial" w:cs="Arial"/>
+          <w:bCs/>
+          <w:color w:val="000000"/>
+        </w:rPr>
+        <w:t>localField</w:t>
+      </w:r>
+      <w:proofErr w:type="gramEnd"/>
+      <w:r>
+        <w:rPr>
+          <w:rFonts w:ascii="Arial" w:hAnsi="Arial" w:cs="Arial"/>
+          <w:bCs/>
+          <w:color w:val="000000"/>
+        </w:rPr>
+        <w:t>: "topics",</w:t>
+      </w:r>
+    </w:p>
+    <w:p>
+      <w:pPr>
+        <w:pStyle w:val="ListParagraph"/>
+        <w:rPr>
+          <w:rFonts w:ascii="Arial" w:hAnsi="Arial" w:cs="Arial"/>
+          <w:bCs/>
+          <w:color w:val="000000"/>
+        </w:rPr>
+      </w:pPr>
+      <w:r>
+        <w:rPr>
+          <w:rFonts w:ascii="Arial" w:hAnsi="Arial" w:cs="Arial"/>
+          <w:bCs/>
+          <w:color w:val="000000"/>
+        </w:rPr>
+        <w:t xml:space="preserve">            </w:t>
+      </w:r>
+      <w:proofErr w:type="gramStart"/>
+      <w:r>
+        <w:rPr>
+          <w:rFonts w:ascii="Arial" w:hAnsi="Arial" w:cs="Arial"/>
+          <w:bCs/>
+          <w:color w:val="000000"/>
+        </w:rPr>
+        <w:t>foreignField</w:t>
+      </w:r>
+      <w:proofErr w:type="gramEnd"/>
+      <w:r>
+        <w:rPr>
+          <w:rFonts w:ascii="Arial" w:hAnsi="Arial" w:cs="Arial"/>
+          <w:bCs/>
+          <w:color w:val="000000"/>
+        </w:rPr>
+        <w:t>: "topic_name",</w:t>
+      </w:r>
+    </w:p>
+    <w:p>
+      <w:pPr>
+        <w:pStyle w:val="ListParagraph"/>
+        <w:rPr>
+          <w:rFonts w:ascii="Arial" w:hAnsi="Arial" w:cs="Arial"/>
+          <w:bCs/>
+          <w:color w:val="000000"/>
+        </w:rPr>
+      </w:pPr>
+      <w:r>
+        <w:rPr>
+          <w:rFonts w:ascii="Arial" w:hAnsi="Arial" w:cs="Arial"/>
+          <w:bCs/>
+          <w:color w:val="000000"/>
+        </w:rPr>
+        <w:t xml:space="preserve">            </w:t>
+      </w:r>
+      <w:proofErr w:type="gramStart"/>
+      <w:r>
+        <w:rPr>
+          <w:rFonts w:ascii="Arial" w:hAnsi="Arial" w:cs="Arial"/>
+          <w:bCs/>
+          <w:color w:val="000000"/>
+        </w:rPr>
+        <w:t>as</w:t>
+      </w:r>
+      <w:proofErr w:type="gramEnd"/>
+      <w:r>
+        <w:rPr>
+          <w:rFonts w:ascii="Arial" w:hAnsi="Arial" w:cs="Arial"/>
+          <w:bCs/>
+          <w:color w:val="000000"/>
+        </w:rPr>
+        <w:t>: "tasks"</w:t>
+      </w:r>
+    </w:p>
+    <w:p>
+      <w:pPr>
+        <w:pStyle w:val="ListParagraph"/>
+        <w:rPr>
+          <w:rFonts w:ascii="Arial" w:hAnsi="Arial" w:cs="Arial"/>
+          <w:bCs/>
+          <w:color w:val="000000"/>
+        </w:rPr>
+      </w:pPr>
+      <w:r>
+        <w:rPr>
+          <w:rFonts w:ascii="Arial" w:hAnsi="Arial" w:cs="Arial"/>
+          <w:bCs/>
+          <w:color w:val="000000"/>
+        </w:rPr>
+        <w:t xml:space="preserve">        }</w:t>
+      </w:r>
+    </w:p>
+    <w:p>
+      <w:pPr>
+        <w:pStyle w:val="ListParagraph"/>
+        <w:rPr>
+          <w:rFonts w:ascii="Arial" w:hAnsi="Arial" w:cs="Arial"/>
+          <w:bCs/>
+          <w:color w:val="000000"/>
+        </w:rPr>
+      </w:pPr>
+      <w:r>
+        <w:rPr>
+          <w:rFonts w:ascii="Arial" w:hAnsi="Arial" w:cs="Arial"/>
+          <w:bCs/>
+          <w:color w:val="000000"/>
+        </w:rPr>
+        <w:t xml:space="preserve">    }</w:t>
+      </w:r>
+    </w:p>
+    <w:p>
+      <w:pPr>
+        <w:pStyle w:val="ListParagraph"/>
+        <w:rPr>
+          <w:rFonts w:ascii="Arial" w:hAnsi="Arial" w:cs="Arial"/>
+          <w:bCs/>
+          <w:color w:val="000000"/>
+        </w:rPr>
+      </w:pPr>
+      <w:r>
+        <w:rPr>
+          <w:rFonts w:ascii="Arial" w:hAnsi="Arial" w:cs="Arial"/>
+          <w:bCs/>
+          <w:color w:val="000000"/>
+        </w:rPr>
+        <w:t>]);</w:t>
+      </w:r>
+    </w:p>
+    <w:p>
+      <w:pPr>
+        <w:pStyle w:val="ListParagraph"/>
+        <w:numPr>
+          <w:ilvl w:val="0"/>
+          <w:numId w:val="1"/>
+        </w:numPr>
+        <w:rPr>
+          <w:rFonts w:ascii="Arial" w:hAnsi="Arial" w:cs="Arial"/>
+          <w:b/>
+          <w:color w:val="000000"/>
+        </w:rPr>
+      </w:pPr>
+      <w:r>
+        <w:rPr>
+          <w:rFonts w:ascii="Arial" w:hAnsi="Arial" w:cs="Arial"/>
+          <w:b/>
+          <w:color w:val="000000"/>
+        </w:rPr>
+        <w:t>Find all the company drives which appeared between 15 oct-2020 and 31-oct-2020</w:t>
+      </w:r>
+    </w:p>
+    <w:p>
+      <w:pPr>
+        <w:pStyle w:val="ListParagraph"/>
+      </w:pPr>
+      <w:r>
+        <w:t>db.company_</w:t>
+      </w:r>
+      <w:proofErr w:type="gramStart"/>
+      <w:r>
+        <w:t>drives.find({</w:t>
+      </w:r>
+      <w:proofErr w:type="gramEnd"/>
+    </w:p>
+    <w:p>
+      <w:pPr>
+        <w:pStyle w:val="ListParagraph"/>
+      </w:pPr>
+      <w:r>
+        <w:t xml:space="preserve">    </w:t>
+      </w:r>
+      <w:proofErr w:type="gramStart"/>
+      <w:r>
+        <w:t>date</w:t>
+      </w:r>
+      <w:proofErr w:type="gramEnd"/>
+      <w:r>
+        <w:t>: {</w:t>
+      </w:r>
+    </w:p>
+    <w:p>
+      <w:pPr>
+        <w:pStyle w:val="ListParagraph"/>
+      </w:pPr>
+      <w:r>
+        <w:t xml:space="preserve">        $gte: </w:t>
+      </w:r>
+      <w:proofErr w:type="gramStart"/>
+      <w:r>
+        <w:t>ISODate(</w:t>
+      </w:r>
+      <w:proofErr w:type="gramEnd"/>
+      <w:r>
+        <w:t>"2020-10-15T00:00:00.000Z"),</w:t>
+      </w:r>
+    </w:p>
+    <w:p>
+      <w:pPr>
+        <w:pStyle w:val="ListParagraph"/>
+      </w:pPr>
+      <w:r>
+        <w:t xml:space="preserve">        $lte: </w:t>
+      </w:r>
+      <w:proofErr w:type="gramStart"/>
+      <w:r>
+        <w:t>ISODate(</w:t>
+      </w:r>
+      <w:proofErr w:type="gramEnd"/>
+      <w:r>
+        <w:t>"2020-10-31T23:59:59.999Z")</w:t>
+      </w:r>
+    </w:p>
+    <w:p>
+      <w:pPr>
+        <w:pStyle w:val="ListParagraph"/>
+      </w:pPr>
+      <w:r>
+        <w:t xml:space="preserve">    }</w:t>
+      </w:r>
+    </w:p>
+    <w:p>
+      <w:pPr>
+        <w:pStyle w:val="ListParagraph"/>
+      </w:pPr>
+      <w:r>
+        <w:t>});</w:t>
+      </w:r>
+    </w:p>
+    <w:p>
+      <w:pPr>
+        <w:pStyle w:val="ListParagraph"/>
+        <w:numPr>
+          <w:ilvl w:val="0"/>
+          <w:numId w:val="1"/>
+        </w:numPr>
+        <w:tabs>
+          <w:tab w:val="left" w:pos="360"/>
+        </w:tabs>
+        <w:rPr>
+          <w:rFonts w:ascii="Arial" w:hAnsi="Arial" w:cs="Arial"/>
+          <w:b/>
+          <w:color w:val="000000"/>
+        </w:rPr>
+      </w:pPr>
+      <w:r>
+        <w:rPr>
+          <w:rFonts w:ascii="Arial" w:hAnsi="Arial" w:cs="Arial"/>
+          <w:b/>
+          <w:color w:val="000000"/>
+        </w:rPr>
+        <w:t>Find all the company drives and students who are appeared for the placement.</w:t>
+      </w:r>
+    </w:p>
+    <w:p>
+      <w:pPr>
+        <w:pStyle w:val="ListParagraph"/>
+        <w:tabs>
+          <w:tab w:val="left" w:pos="360"/>
+        </w:tabs>
+      </w:pPr>
+      <w:r>
+        <w:t>db.company_</w:t>
+      </w:r>
+      <w:proofErr w:type="gramStart"/>
+      <w:r>
+        <w:t>drives.find()</w:t>
+      </w:r>
+      <w:proofErr w:type="gramEnd"/>
+    </w:p>
+    <w:p>
+      <w:pPr>
+        <w:pStyle w:val="ListParagraph"/>
+        <w:tabs>
+          <w:tab w:val="left" w:pos="360"/>
+        </w:tabs>
+        <w:rPr>
+          <w:b/>
+        </w:rPr>
+      </w:pPr>
+    </w:p>
+    <w:p>
+      <w:pPr>
+        <w:pStyle w:val="ListParagraph"/>
+        <w:tabs>
+          <w:tab w:val="left" w:pos="360"/>
+        </w:tabs>
+        <w:ind w:hanging="450"/>
+        <w:rPr>
+          <w:rFonts w:ascii="Arial" w:hAnsi="Arial" w:cs="Arial"/>
+          <w:b/>
+          <w:color w:val="000000"/>
+        </w:rPr>
+      </w:pPr>
+      <w:proofErr w:type="gramStart"/>
+      <w:r>
+        <w:rPr>
+          <w:rFonts w:ascii="Arial" w:hAnsi="Arial" w:cs="Arial"/>
+          <w:b/>
+          <w:color w:val="000000"/>
+          <w:sz w:val="28"/>
+          <w:szCs w:val="28"/>
+        </w:rPr>
+        <w:t>4</w:t>
+      </w:r>
+      <w:r>
+        <w:rPr>
+          <w:rFonts w:ascii="Arial" w:hAnsi="Arial" w:cs="Arial"/>
+          <w:color w:val="000000"/>
+        </w:rPr>
+        <w:t>.</w:t>
+      </w:r>
+      <w:r>
+        <w:rPr>
+          <w:rFonts w:ascii="Arial" w:hAnsi="Arial" w:cs="Arial"/>
+          <w:b/>
+          <w:color w:val="000000"/>
+        </w:rPr>
+        <w:t>Find</w:t>
+      </w:r>
+      <w:proofErr w:type="gramEnd"/>
+      <w:r>
+        <w:rPr>
+          <w:rFonts w:ascii="Arial" w:hAnsi="Arial" w:cs="Arial"/>
+          <w:b/>
+          <w:color w:val="000000"/>
+        </w:rPr>
+        <w:t xml:space="preserve"> the number of problems solved by the user in codekata</w:t>
+      </w:r>
+    </w:p>
+    <w:p>
+      <w:pPr>
+        <w:pStyle w:val="ListParagraph"/>
+        <w:tabs>
+          <w:tab w:val="left" w:pos="360"/>
+        </w:tabs>
+        <w:ind w:hanging="450"/>
+      </w:pPr>
+      <w:proofErr w:type="gramStart"/>
+      <w:r>
+        <w:t>db.codekata.aggregate([</w:t>
+      </w:r>
+      <w:proofErr w:type="gramEnd"/>
+    </w:p>
+    <w:p>
+      <w:pPr>
+        <w:pStyle w:val="ListParagraph"/>
+        <w:tabs>
+          <w:tab w:val="left" w:pos="360"/>
+        </w:tabs>
+        <w:ind w:hanging="450"/>
+      </w:pPr>
+      <w:r>
+        <w:t xml:space="preserve">    {</w:t>
+      </w:r>
+    </w:p>
+    <w:p>
+      <w:pPr>
+        <w:pStyle w:val="ListParagraph"/>
+        <w:tabs>
+          <w:tab w:val="left" w:pos="360"/>
+        </w:tabs>
+        <w:ind w:hanging="450"/>
+      </w:pPr>
+      <w:r>
+        <w:t xml:space="preserve">        $unwind: "$codekata"</w:t>
+      </w:r>
+    </w:p>
+    <w:p>
+      <w:pPr>
+        <w:pStyle w:val="ListParagraph"/>
+        <w:tabs>
+          <w:tab w:val="left" w:pos="360"/>
+        </w:tabs>
+        <w:ind w:hanging="450"/>
+      </w:pPr>
+      <w:r>
+        <w:t xml:space="preserve">    },</w:t>
+      </w:r>
+    </w:p>
+    <w:p>
+      <w:pPr>
+        <w:pStyle w:val="ListParagraph"/>
+        <w:tabs>
+          <w:tab w:val="left" w:pos="360"/>
+        </w:tabs>
+        <w:ind w:hanging="450"/>
+      </w:pPr>
+      <w:r>
+        <w:t xml:space="preserve">    {</w:t>
+      </w:r>
+    </w:p>
+    <w:p>
+      <w:pPr>
+        <w:pStyle w:val="ListParagraph"/>
+        <w:tabs>
+          <w:tab w:val="left" w:pos="360"/>
+        </w:tabs>
+        <w:ind w:hanging="450"/>
+      </w:pPr>
+      <w:r>
+        <w:t xml:space="preserve">        </w:t>
+      </w:r>
+      <w:proofErr w:type="gramStart"/>
+      <w:r>
+        <w:t>$group: {</w:t>
+      </w:r>
+      <w:proofErr w:type="gramEnd"/>
+    </w:p>
+    <w:p>
+      <w:pPr>
+        <w:pStyle w:val="ListParagraph"/>
+        <w:tabs>
+          <w:tab w:val="left" w:pos="360"/>
+        </w:tabs>
+        <w:ind w:hanging="450"/>
+      </w:pPr>
+      <w:r>
+        <w:t xml:space="preserve">            _id: "$codekata.username",</w:t>
+      </w:r>
+    </w:p>
+    <w:p>
+      <w:pPr>
+        <w:pStyle w:val="ListParagraph"/>
+        <w:tabs>
+          <w:tab w:val="left" w:pos="360"/>
+        </w:tabs>
+        <w:ind w:hanging="450"/>
+      </w:pPr>
+      <w:r>
+        <w:t xml:space="preserve">            </w:t>
+      </w:r>
+      <w:proofErr w:type="gramStart"/>
+      <w:r>
+        <w:t>totalSolved</w:t>
+      </w:r>
+      <w:proofErr w:type="gramEnd"/>
+      <w:r>
+        <w:t>: { $sum: "$codekata.solved" }</w:t>
+      </w:r>
+    </w:p>
+    <w:p>
+      <w:pPr>
+        <w:pStyle w:val="ListParagraph"/>
+        <w:tabs>
+          <w:tab w:val="left" w:pos="360"/>
+        </w:tabs>
+        <w:ind w:hanging="450"/>
+      </w:pPr>
+      <w:r>
+        <w:t xml:space="preserve">        }</w:t>
+      </w:r>
+    </w:p>
+    <w:p>
+      <w:pPr>
+        <w:pStyle w:val="ListParagraph"/>
+        <w:tabs>
+          <w:tab w:val="left" w:pos="360"/>
+        </w:tabs>
+        <w:ind w:hanging="450"/>
+      </w:pPr>
+      <w:r>
+        <w:t xml:space="preserve">    }</w:t>
+      </w:r>
+    </w:p>
+    <w:p>
+      <w:pPr>
+        <w:pStyle w:val="ListParagraph"/>
+        <w:tabs>
+          <w:tab w:val="left" w:pos="360"/>
+        </w:tabs>
+        <w:ind w:hanging="450"/>
+      </w:pPr>
+      <w:r>
+        <w:t>]);</w:t>
+      </w:r>
+    </w:p>
+    <w:p>
+      <w:pPr>
+        <w:pStyle w:val="ListParagraph"/>
+        <w:tabs>
+          <w:tab w:val="left" w:pos="180"/>
+          <w:tab w:val="left" w:pos="360"/>
+          <w:tab w:val="left" w:pos="810"/>
+        </w:tabs>
+        <w:ind w:left="630" w:hanging="450"/>
+        <w:rPr>
+          <w:rFonts w:ascii="Arial" w:hAnsi="Arial" w:cs="Arial"/>
+          <w:b/>
+          <w:color w:val="000000"/>
+        </w:rPr>
+      </w:pPr>
+      <w:proofErr w:type="gramStart"/>
+      <w:r>
+        <w:rPr>
+          <w:rFonts w:ascii="Arial" w:hAnsi="Arial" w:cs="Arial"/>
+          <w:b/>
+          <w:color w:val="000000"/>
+        </w:rPr>
+        <w:t>5</w:t>
+      </w:r>
+      <w:r>
+        <w:rPr>
+          <w:rFonts w:ascii="Arial" w:hAnsi="Arial" w:cs="Arial"/>
+          <w:b/>
+          <w:color w:val="000000"/>
+        </w:rPr>
+        <w:t>.</w:t>
+      </w:r>
+      <w:r>
+        <w:rPr>
+          <w:rFonts w:ascii="Arial" w:hAnsi="Arial" w:cs="Arial"/>
+          <w:b/>
+          <w:color w:val="000000"/>
+        </w:rPr>
+        <w:t>Find</w:t>
+      </w:r>
+      <w:proofErr w:type="gramEnd"/>
+      <w:r>
+        <w:rPr>
+          <w:rFonts w:ascii="Arial" w:hAnsi="Arial" w:cs="Arial"/>
+          <w:b/>
+          <w:color w:val="000000"/>
+        </w:rPr>
+        <w:t xml:space="preserve"> all the mentors with who has the mentee's count more than 15</w:t>
+      </w:r>
+    </w:p>
+    <w:p>
+      <w:pPr>
+        <w:pStyle w:val="ListParagraph"/>
+        <w:tabs>
+          <w:tab w:val="left" w:pos="180"/>
+          <w:tab w:val="left" w:pos="360"/>
+          <w:tab w:val="left" w:pos="810"/>
+        </w:tabs>
+        <w:ind w:left="630" w:hanging="450"/>
+        <w:rPr>
+          <w:rFonts w:ascii="Arial" w:hAnsi="Arial" w:cs="Arial"/>
+          <w:b/>
+          <w:color w:val="000000"/>
+        </w:rPr>
+      </w:pPr>
+    </w:p>
+    <w:p>
+      <w:pPr>
+        <w:pStyle w:val="ListParagraph"/>
+        <w:tabs>
+          <w:tab w:val="left" w:pos="180"/>
+          <w:tab w:val="left" w:pos="360"/>
+          <w:tab w:val="left" w:pos="810"/>
+        </w:tabs>
+        <w:ind w:left="630" w:hanging="450"/>
+      </w:pPr>
+      <w:proofErr w:type="gramStart"/>
+      <w:r>
+        <w:t>db.mentors.find(</w:t>
+      </w:r>
+      <w:proofErr w:type="gramEnd"/>
+      <w:r>
+        <w:t>{ mentees_count: { $gt: 15 } });</w:t>
+      </w:r>
+    </w:p>
+    <w:p>
+      <w:pPr>
+        <w:pStyle w:val="ListParagraph"/>
+        <w:tabs>
+          <w:tab w:val="left" w:pos="180"/>
+          <w:tab w:val="left" w:pos="360"/>
+          <w:tab w:val="left" w:pos="810"/>
+        </w:tabs>
+        <w:ind w:left="630" w:hanging="450"/>
+      </w:pPr>
+    </w:p>
+    <w:p>
+      <w:pPr>
+        <w:pStyle w:val="ListParagraph"/>
+        <w:tabs>
+          <w:tab w:val="left" w:pos="180"/>
+          <w:tab w:val="left" w:pos="360"/>
+          <w:tab w:val="left" w:pos="810"/>
+        </w:tabs>
+        <w:ind w:left="180"/>
+        <w:rPr>
+          <w:b/>
+        </w:rPr>
+      </w:pPr>
+    </w:p>
+    <w:p>
+      <w:pPr>
+        <w:pStyle w:val="ListParagraph"/>
+        <w:tabs>
+          <w:tab w:val="left" w:pos="180"/>
+          <w:tab w:val="left" w:pos="360"/>
+          <w:tab w:val="left" w:pos="810"/>
+        </w:tabs>
+        <w:ind w:left="180"/>
+        <w:rPr>
+          <w:rFonts w:ascii="Arial" w:hAnsi="Arial" w:cs="Arial"/>
+          <w:b/>
+          <w:color w:val="000000"/>
+        </w:rPr>
+      </w:pPr>
+      <w:r>
+        <w:rPr>
+          <w:b/>
+        </w:rPr>
+        <w:lastRenderedPageBreak/>
+        <w:t>6.</w:t>
+      </w:r>
+      <w:r>
+        <w:rPr>
+          <w:rFonts w:ascii="Arial" w:hAnsi="Arial" w:cs="Arial"/>
+          <w:b/>
+          <w:color w:val="000000"/>
+        </w:rPr>
+        <w:t xml:space="preserve"> </w:t>
+      </w:r>
+      <w:r>
+        <w:rPr>
+          <w:rFonts w:ascii="Arial" w:hAnsi="Arial" w:cs="Arial"/>
+          <w:b/>
+          <w:color w:val="000000"/>
+        </w:rPr>
+        <w:t>Find the number of users who are absent and task is not submitted</w:t>
+      </w:r>
+      <w:proofErr w:type="gramStart"/>
+      <w:r>
+        <w:rPr>
+          <w:rFonts w:ascii="Arial" w:hAnsi="Arial" w:cs="Arial"/>
+          <w:b/>
+          <w:color w:val="000000"/>
+        </w:rPr>
+        <w:t>  between</w:t>
+      </w:r>
+      <w:proofErr w:type="gramEnd"/>
+      <w:r>
+        <w:rPr>
+          <w:rFonts w:ascii="Arial" w:hAnsi="Arial" w:cs="Arial"/>
+          <w:b/>
+          <w:color w:val="000000"/>
+        </w:rPr>
+        <w:t xml:space="preserve"> 15 oct-2020 and 31-oct-2020</w:t>
+      </w:r>
+    </w:p>
+    <w:p>
+      <w:pPr>
+        <w:pStyle w:val="ListParagraph"/>
+        <w:tabs>
+          <w:tab w:val="left" w:pos="180"/>
+          <w:tab w:val="left" w:pos="360"/>
+          <w:tab w:val="left" w:pos="810"/>
+        </w:tabs>
+        <w:ind w:left="180"/>
+      </w:pPr>
+      <w:proofErr w:type="gramStart"/>
+      <w:r>
+        <w:t>db.attendance.aggregate([</w:t>
+      </w:r>
+      <w:proofErr w:type="gramEnd"/>
+    </w:p>
+    <w:p>
+      <w:pPr>
+        <w:pStyle w:val="ListParagraph"/>
+        <w:tabs>
+          <w:tab w:val="left" w:pos="180"/>
+          <w:tab w:val="left" w:pos="360"/>
+          <w:tab w:val="left" w:pos="810"/>
+        </w:tabs>
+        <w:ind w:left="180"/>
+      </w:pPr>
+      <w:r>
+        <w:t xml:space="preserve">    {</w:t>
+      </w:r>
+    </w:p>
+    <w:p>
+      <w:pPr>
+        <w:pStyle w:val="ListParagraph"/>
+        <w:tabs>
+          <w:tab w:val="left" w:pos="180"/>
+          <w:tab w:val="left" w:pos="360"/>
+          <w:tab w:val="left" w:pos="810"/>
+        </w:tabs>
+        <w:ind w:left="180"/>
+      </w:pPr>
+      <w:r>
+        <w:t xml:space="preserve">        </w:t>
+      </w:r>
+      <w:proofErr w:type="gramStart"/>
+      <w:r>
+        <w:t>$match: {</w:t>
+      </w:r>
+      <w:proofErr w:type="gramEnd"/>
+    </w:p>
+    <w:p>
+      <w:pPr>
+        <w:pStyle w:val="ListParagraph"/>
+        <w:tabs>
+          <w:tab w:val="left" w:pos="180"/>
+          <w:tab w:val="left" w:pos="360"/>
+          <w:tab w:val="left" w:pos="810"/>
+        </w:tabs>
+        <w:ind w:left="180"/>
+      </w:pPr>
+      <w:r>
+        <w:t xml:space="preserve">            </w:t>
+      </w:r>
+      <w:proofErr w:type="gramStart"/>
+      <w:r>
+        <w:t>topics</w:t>
+      </w:r>
+      <w:proofErr w:type="gramEnd"/>
+      <w:r>
+        <w:t>: {</w:t>
+      </w:r>
+    </w:p>
+    <w:p>
+      <w:pPr>
+        <w:pStyle w:val="ListParagraph"/>
+        <w:tabs>
+          <w:tab w:val="left" w:pos="180"/>
+          <w:tab w:val="left" w:pos="360"/>
+          <w:tab w:val="left" w:pos="810"/>
+        </w:tabs>
+        <w:ind w:left="180"/>
+      </w:pPr>
+      <w:r>
+        <w:t xml:space="preserve">                $in: </w:t>
+      </w:r>
+      <w:proofErr w:type="gramStart"/>
+      <w:r>
+        <w:t>db.topics.find(</w:t>
+      </w:r>
+      <w:proofErr w:type="gramEnd"/>
+      <w:r>
+        <w:t>{ month: "october" }).map(topic =&gt; topic.topics)</w:t>
+      </w:r>
+    </w:p>
+    <w:p>
+      <w:pPr>
+        <w:pStyle w:val="ListParagraph"/>
+        <w:tabs>
+          <w:tab w:val="left" w:pos="180"/>
+          <w:tab w:val="left" w:pos="360"/>
+          <w:tab w:val="left" w:pos="810"/>
+        </w:tabs>
+        <w:ind w:left="180"/>
+      </w:pPr>
+      <w:r>
+        <w:t xml:space="preserve">            }   }    },</w:t>
+      </w:r>
+    </w:p>
+    <w:p>
+      <w:pPr>
+        <w:pStyle w:val="ListParagraph"/>
+        <w:tabs>
+          <w:tab w:val="left" w:pos="180"/>
+          <w:tab w:val="left" w:pos="360"/>
+          <w:tab w:val="left" w:pos="810"/>
+        </w:tabs>
+        <w:ind w:left="180"/>
+      </w:pPr>
+      <w:r>
+        <w:t xml:space="preserve">    {</w:t>
+      </w:r>
+    </w:p>
+    <w:p>
+      <w:pPr>
+        <w:pStyle w:val="ListParagraph"/>
+        <w:tabs>
+          <w:tab w:val="left" w:pos="180"/>
+          <w:tab w:val="left" w:pos="360"/>
+          <w:tab w:val="left" w:pos="810"/>
+        </w:tabs>
+        <w:ind w:left="180"/>
+      </w:pPr>
+      <w:r>
+        <w:t xml:space="preserve">        </w:t>
+      </w:r>
+      <w:proofErr w:type="gramStart"/>
+      <w:r>
+        <w:t>$project: {</w:t>
+      </w:r>
+      <w:proofErr w:type="gramEnd"/>
+    </w:p>
+    <w:p>
+      <w:pPr>
+        <w:pStyle w:val="ListParagraph"/>
+        <w:tabs>
+          <w:tab w:val="left" w:pos="180"/>
+          <w:tab w:val="left" w:pos="360"/>
+          <w:tab w:val="left" w:pos="810"/>
+        </w:tabs>
+        <w:ind w:left="180"/>
+      </w:pPr>
+      <w:r>
+        <w:t xml:space="preserve">            _id: 0,</w:t>
+      </w:r>
+    </w:p>
+    <w:p>
+      <w:pPr>
+        <w:pStyle w:val="ListParagraph"/>
+        <w:tabs>
+          <w:tab w:val="left" w:pos="180"/>
+          <w:tab w:val="left" w:pos="360"/>
+          <w:tab w:val="left" w:pos="810"/>
+        </w:tabs>
+        <w:ind w:left="180"/>
+      </w:pPr>
+      <w:r>
+        <w:t xml:space="preserve">            absent_users: {</w:t>
+      </w:r>
+    </w:p>
+    <w:p>
+      <w:pPr>
+        <w:pStyle w:val="ListParagraph"/>
+        <w:tabs>
+          <w:tab w:val="left" w:pos="180"/>
+          <w:tab w:val="left" w:pos="360"/>
+          <w:tab w:val="left" w:pos="810"/>
+        </w:tabs>
+        <w:ind w:left="180"/>
+      </w:pPr>
+      <w:r>
+        <w:t xml:space="preserve">                </w:t>
+      </w:r>
+      <w:proofErr w:type="gramStart"/>
+      <w:r>
+        <w:t>$</w:t>
+      </w:r>
+      <w:r>
+        <w:t>i</w:t>
+      </w:r>
+      <w:r>
+        <w:t>setDifference: [</w:t>
+      </w:r>
+      <w:proofErr w:type="gramEnd"/>
+    </w:p>
+    <w:p>
+      <w:pPr>
+        <w:pStyle w:val="ListParagraph"/>
+        <w:tabs>
+          <w:tab w:val="left" w:pos="180"/>
+          <w:tab w:val="left" w:pos="360"/>
+          <w:tab w:val="left" w:pos="810"/>
+        </w:tabs>
+        <w:ind w:left="180"/>
+      </w:pPr>
+      <w:r>
+        <w:t xml:space="preserve">                    "$present",</w:t>
+      </w:r>
+    </w:p>
+    <w:p>
+      <w:pPr>
+        <w:pStyle w:val="ListParagraph"/>
+        <w:tabs>
+          <w:tab w:val="left" w:pos="180"/>
+          <w:tab w:val="left" w:pos="360"/>
+          <w:tab w:val="left" w:pos="810"/>
+        </w:tabs>
+        <w:ind w:left="180"/>
+      </w:pPr>
+      <w:r>
+        <w:t xml:space="preserve">                    </w:t>
+      </w:r>
+      <w:proofErr w:type="gramStart"/>
+      <w:r>
+        <w:t>{ $</w:t>
+      </w:r>
+      <w:proofErr w:type="gramEnd"/>
+      <w:r>
+        <w:t>ifNull: [{ $reduce: { input: "$tasks.submited", initialValue: [], in: { $concatArrays: ["$$value", "$$this"] } } }, []] }</w:t>
+      </w:r>
+    </w:p>
+    <w:p>
+      <w:pPr>
+        <w:pStyle w:val="ListParagraph"/>
+        <w:tabs>
+          <w:tab w:val="left" w:pos="180"/>
+          <w:tab w:val="left" w:pos="360"/>
+          <w:tab w:val="left" w:pos="810"/>
+        </w:tabs>
+        <w:ind w:left="180"/>
+      </w:pPr>
+      <w:r>
+        <w:t xml:space="preserve">                ]       }      }   },</w:t>
+      </w:r>
+    </w:p>
+    <w:p>
+      <w:pPr>
+        <w:pStyle w:val="ListParagraph"/>
+        <w:tabs>
+          <w:tab w:val="left" w:pos="180"/>
+          <w:tab w:val="left" w:pos="360"/>
+          <w:tab w:val="left" w:pos="810"/>
+        </w:tabs>
+        <w:ind w:left="180"/>
+      </w:pPr>
+      <w:r>
+        <w:t xml:space="preserve">    {</w:t>
+      </w:r>
+    </w:p>
+    <w:p>
+      <w:pPr>
+        <w:pStyle w:val="ListParagraph"/>
+        <w:tabs>
+          <w:tab w:val="left" w:pos="180"/>
+          <w:tab w:val="left" w:pos="360"/>
+          <w:tab w:val="left" w:pos="810"/>
+        </w:tabs>
+        <w:ind w:left="180"/>
+      </w:pPr>
+      <w:r>
+        <w:t xml:space="preserve">        $unwind: "$absent_users"</w:t>
+      </w:r>
+    </w:p>
+    <w:p>
+      <w:pPr>
+        <w:pStyle w:val="ListParagraph"/>
+        <w:tabs>
+          <w:tab w:val="left" w:pos="180"/>
+          <w:tab w:val="left" w:pos="360"/>
+          <w:tab w:val="left" w:pos="810"/>
+        </w:tabs>
+        <w:ind w:left="180"/>
+      </w:pPr>
+      <w:r>
+        <w:t xml:space="preserve">    },</w:t>
+      </w:r>
+    </w:p>
+    <w:p>
+      <w:pPr>
+        <w:pStyle w:val="ListParagraph"/>
+        <w:tabs>
+          <w:tab w:val="left" w:pos="180"/>
+          <w:tab w:val="left" w:pos="360"/>
+          <w:tab w:val="left" w:pos="810"/>
+        </w:tabs>
+        <w:ind w:left="180"/>
+      </w:pPr>
+      <w:r>
+        <w:t xml:space="preserve">    {</w:t>
+      </w:r>
+    </w:p>
+    <w:p>
+      <w:pPr>
+        <w:pStyle w:val="ListParagraph"/>
+        <w:tabs>
+          <w:tab w:val="left" w:pos="180"/>
+          <w:tab w:val="left" w:pos="360"/>
+          <w:tab w:val="left" w:pos="810"/>
+        </w:tabs>
+        <w:ind w:left="180"/>
+      </w:pPr>
+      <w:r>
+        <w:t xml:space="preserve">        </w:t>
+      </w:r>
+      <w:proofErr w:type="gramStart"/>
+      <w:r>
+        <w:t>$group: {</w:t>
+      </w:r>
+      <w:proofErr w:type="gramEnd"/>
+    </w:p>
+    <w:p>
+      <w:pPr>
+        <w:pStyle w:val="ListParagraph"/>
+        <w:tabs>
+          <w:tab w:val="left" w:pos="180"/>
+          <w:tab w:val="left" w:pos="360"/>
+          <w:tab w:val="left" w:pos="810"/>
+        </w:tabs>
+        <w:ind w:left="180"/>
+      </w:pPr>
+      <w:r>
+        <w:t xml:space="preserve">            _id: "$absent_users",</w:t>
+      </w:r>
+    </w:p>
+    <w:p>
+      <w:pPr>
+        <w:pStyle w:val="ListParagraph"/>
+        <w:tabs>
+          <w:tab w:val="left" w:pos="180"/>
+          <w:tab w:val="left" w:pos="360"/>
+          <w:tab w:val="left" w:pos="810"/>
+        </w:tabs>
+        <w:ind w:left="180"/>
+      </w:pPr>
+      <w:r>
+        <w:t xml:space="preserve">            </w:t>
+      </w:r>
+      <w:proofErr w:type="gramStart"/>
+      <w:r>
+        <w:t>count</w:t>
+      </w:r>
+      <w:proofErr w:type="gramEnd"/>
+      <w:r>
+        <w:t>: { $sum: 1 }</w:t>
+      </w:r>
+    </w:p>
+    <w:p>
+      <w:pPr>
+        <w:pStyle w:val="ListParagraph"/>
+        <w:tabs>
+          <w:tab w:val="left" w:pos="180"/>
+          <w:tab w:val="left" w:pos="360"/>
+          <w:tab w:val="left" w:pos="810"/>
+        </w:tabs>
+        <w:ind w:left="180"/>
+      </w:pPr>
+      <w:r>
+        <w:t xml:space="preserve">        }    }]);</w:t>
+      </w:r>
     </w:p>
     <w:sectPr>
       <w:pgSz w:w="11906" w:h="16838"/>
@@ -72,6 +1290,105 @@
     </w:sectPr>
   </w:body>
 </w:document>
+</file>
+
+<file path=word/numbering.xml><?xml version="1.0" encoding="utf-8"?>
+<w:numbering xmlns:wpc="http://schemas.microsoft.com/office/word/2010/wordprocessingCanvas" xmlns:mc="http://schemas.openxmlformats.org/markup-compatibility/2006" xmlns:o="urn:schemas-microsoft-com:office:office" xmlns:r="http://schemas.openxmlformats.org/officeDocument/2006/relationships" xmlns:m="http://schemas.openxmlformats.org/officeDocument/2006/math" xmlns:v="urn:schemas-microsoft-com:vml" xmlns:wp14="http://schemas.microsoft.com/office/word/2010/wordprocessingDrawing" xmlns:wp="http://schemas.openxmlformats.org/drawingml/2006/wordprocessingDrawing" xmlns:w10="urn:schemas-microsoft-com:office:word" xmlns:w="http://schemas.openxmlformats.org/wordprocessingml/2006/main" xmlns:w14="http://schemas.microsoft.com/office/word/2010/wordml" xmlns:wpg="http://schemas.microsoft.com/office/word/2010/wordprocessingGroup" xmlns:wpi="http://schemas.microsoft.com/office/word/2010/wordprocessingInk" xmlns:wne="http://schemas.microsoft.com/office/word/2006/wordml" xmlns:wps="http://schemas.microsoft.com/office/word/2010/wordprocessingShape" mc:Ignorable="w14 wp14">
+  <w:abstractNum w:abstractNumId="0">
+    <w:nsid w:val="5BD0158E"/>
+    <w:multiLevelType w:val="hybridMultilevel"/>
+    <w:tmpl w:val="E8C8070A"/>
+    <w:lvl w:ilvl="0" w:tplc="09988402">
+      <w:start w:val="1"/>
+      <w:numFmt w:val="decimal"/>
+      <w:lvlText w:val="%1."/>
+      <w:lvlJc w:val="left"/>
+      <w:pPr>
+        <w:ind w:left="720" w:hanging="360"/>
+      </w:pPr>
+      <w:rPr>
+        <w:rFonts w:hint="default"/>
+        <w:b/>
+        <w:sz w:val="32"/>
+      </w:rPr>
+    </w:lvl>
+    <w:lvl w:ilvl="1" w:tplc="40090019" w:tentative="1">
+      <w:start w:val="1"/>
+      <w:numFmt w:val="lowerLetter"/>
+      <w:lvlText w:val="%2."/>
+      <w:lvlJc w:val="left"/>
+      <w:pPr>
+        <w:ind w:left="1440" w:hanging="360"/>
+      </w:pPr>
+    </w:lvl>
+    <w:lvl w:ilvl="2" w:tplc="4009001B" w:tentative="1">
+      <w:start w:val="1"/>
+      <w:numFmt w:val="lowerRoman"/>
+      <w:lvlText w:val="%3."/>
+      <w:lvlJc w:val="right"/>
+      <w:pPr>
+        <w:ind w:left="2160" w:hanging="180"/>
+      </w:pPr>
+    </w:lvl>
+    <w:lvl w:ilvl="3" w:tplc="4009000F" w:tentative="1">
+      <w:start w:val="1"/>
+      <w:numFmt w:val="decimal"/>
+      <w:lvlText w:val="%4."/>
+      <w:lvlJc w:val="left"/>
+      <w:pPr>
+        <w:ind w:left="2880" w:hanging="360"/>
+      </w:pPr>
+    </w:lvl>
+    <w:lvl w:ilvl="4" w:tplc="40090019" w:tentative="1">
+      <w:start w:val="1"/>
+      <w:numFmt w:val="lowerLetter"/>
+      <w:lvlText w:val="%5."/>
+      <w:lvlJc w:val="left"/>
+      <w:pPr>
+        <w:ind w:left="3600" w:hanging="360"/>
+      </w:pPr>
+    </w:lvl>
+    <w:lvl w:ilvl="5" w:tplc="4009001B" w:tentative="1">
+      <w:start w:val="1"/>
+      <w:numFmt w:val="lowerRoman"/>
+      <w:lvlText w:val="%6."/>
+      <w:lvlJc w:val="right"/>
+      <w:pPr>
+        <w:ind w:left="4320" w:hanging="180"/>
+      </w:pPr>
+    </w:lvl>
+    <w:lvl w:ilvl="6" w:tplc="4009000F" w:tentative="1">
+      <w:start w:val="1"/>
+      <w:numFmt w:val="decimal"/>
+      <w:lvlText w:val="%7."/>
+      <w:lvlJc w:val="left"/>
+      <w:pPr>
+        <w:ind w:left="5040" w:hanging="360"/>
+      </w:pPr>
+    </w:lvl>
+    <w:lvl w:ilvl="7" w:tplc="40090019" w:tentative="1">
+      <w:start w:val="1"/>
+      <w:numFmt w:val="lowerLetter"/>
+      <w:lvlText w:val="%8."/>
+      <w:lvlJc w:val="left"/>
+      <w:pPr>
+        <w:ind w:left="5760" w:hanging="360"/>
+      </w:pPr>
+    </w:lvl>
+    <w:lvl w:ilvl="8" w:tplc="4009001B" w:tentative="1">
+      <w:start w:val="1"/>
+      <w:numFmt w:val="lowerRoman"/>
+      <w:lvlText w:val="%9."/>
+      <w:lvlJc w:val="right"/>
+      <w:pPr>
+        <w:ind w:left="6480" w:hanging="180"/>
+      </w:pPr>
+    </w:lvl>
+  </w:abstractNum>
+  <w:num w:numId="1">
+    <w:abstractNumId w:val="0"/>
+  </w:num>
+</w:numbering>
 </file>
 
 <file path=word/styles.xml><?xml version="1.0" encoding="utf-8"?>
@@ -261,6 +1578,17 @@
     <w:semiHidden/>
     <w:unhideWhenUsed/>
   </w:style>
+  <w:style w:type="paragraph" w:styleId="ListParagraph">
+    <w:name w:val="List Paragraph"/>
+    <w:basedOn w:val="Normal"/>
+    <w:uiPriority w:val="34"/>
+    <w:qFormat/>
+    <w:rsid w:val="000717C2"/>
+    <w:pPr>
+      <w:ind w:left="720"/>
+      <w:contextualSpacing/>
+    </w:pPr>
+  </w:style>
 </w:styles>
 </file>
 
@@ -450,6 +1778,17 @@
     <w:uiPriority w:val="99"/>
     <w:semiHidden/>
     <w:unhideWhenUsed/>
+  </w:style>
+  <w:style w:type="paragraph" w:styleId="ListParagraph">
+    <w:name w:val="List Paragraph"/>
+    <w:basedOn w:val="Normal"/>
+    <w:uiPriority w:val="34"/>
+    <w:qFormat/>
+    <w:rsid w:val="000717C2"/>
+    <w:pPr>
+      <w:ind w:left="720"/>
+      <w:contextualSpacing/>
+    </w:pPr>
   </w:style>
 </w:styles>
 </file>

</xml_diff>